<commit_message>
Edited user acceptance testing
</commit_message>
<xml_diff>
--- a/Milestone submissions/User Acceptance Testing.docx
+++ b/Milestone submissions/User Acceptance Testing.docx
@@ -447,7 +447,7 @@
           <w:sz w:val="22"/>
           <w:shd w:fill="auto" w:val="clear"/>
         </w:rPr>
-        <w:t xml:space="preserve">The user visits the monthly expenses or income page to view an overview of their monthly finnaces.</w:t>
+        <w:t xml:space="preserve">The user navigates to the monthly expenses or income page to view an overview of their monthly finances. The user can select a certain category from the drop down menu to display the expenses or income within that category.</w:t>
       </w:r>
     </w:p>
     <w:p>
@@ -499,7 +499,7 @@
       <w:pPr>
         <w:numPr>
           <w:ilvl w:val="0"/>
-          <w:numId w:val="11"/>
+          <w:numId w:val="10"/>
         </w:numPr>
         <w:spacing w:before="0" w:after="0" w:line="276"/>
         <w:ind w:right="0" w:left="720" w:hanging="360"/>
@@ -529,7 +529,7 @@
       <w:pPr>
         <w:numPr>
           <w:ilvl w:val="0"/>
-          <w:numId w:val="11"/>
+          <w:numId w:val="10"/>
         </w:numPr>
         <w:spacing w:before="0" w:after="0" w:line="276"/>
         <w:ind w:right="0" w:left="720" w:hanging="360"/>
@@ -604,7 +604,7 @@
       <w:pPr>
         <w:numPr>
           <w:ilvl w:val="0"/>
-          <w:numId w:val="13"/>
+          <w:numId w:val="12"/>
         </w:numPr>
         <w:spacing w:before="0" w:after="0" w:line="276"/>
         <w:ind w:right="0" w:left="720" w:hanging="360"/>
@@ -635,7 +635,7 @@
       <w:pPr>
         <w:numPr>
           <w:ilvl w:val="0"/>
-          <w:numId w:val="13"/>
+          <w:numId w:val="12"/>
         </w:numPr>
         <w:spacing w:before="0" w:after="0" w:line="276"/>
         <w:ind w:right="0" w:left="720" w:hanging="360"/>
@@ -665,7 +665,7 @@
       <w:pPr>
         <w:numPr>
           <w:ilvl w:val="0"/>
-          <w:numId w:val="13"/>
+          <w:numId w:val="12"/>
         </w:numPr>
         <w:spacing w:before="0" w:after="0" w:line="276"/>
         <w:ind w:right="0" w:left="720" w:hanging="360"/>
@@ -783,32 +783,32 @@
       <w:pPr>
         <w:numPr>
           <w:ilvl w:val="0"/>
-          <w:numId w:val="16"/>
-        </w:numPr>
-        <w:spacing w:before="0" w:after="0" w:line="276"/>
-        <w:ind w:right="0" w:left="720" w:hanging="360"/>
-        <w:jc w:val="left"/>
-        <w:rPr>
-          <w:rFonts w:ascii="Arial" w:hAnsi="Arial" w:cs="Arial" w:eastAsia="Arial"/>
-          <w:b/>
-          <w:color w:val="auto"/>
-          <w:spacing w:val="0"/>
-          <w:position w:val="0"/>
-          <w:sz w:val="22"/>
-          <w:u w:val="single"/>
-          <w:shd w:fill="auto" w:val="clear"/>
-        </w:rPr>
-      </w:pPr>
-      <w:r>
-        <w:rPr>
-          <w:rFonts w:ascii="Arial" w:hAnsi="Arial" w:cs="Arial" w:eastAsia="Arial"/>
-          <w:color w:val="auto"/>
-          <w:spacing w:val="0"/>
-          <w:position w:val="0"/>
-          <w:sz w:val="22"/>
-          <w:shd w:fill="auto" w:val="clear"/>
-        </w:rPr>
-        <w:t xml:space="preserve">The user can request an expense or income report for a specific month.</w:t>
+          <w:numId w:val="15"/>
+        </w:numPr>
+        <w:spacing w:before="0" w:after="0" w:line="276"/>
+        <w:ind w:right="0" w:left="720" w:hanging="360"/>
+        <w:jc w:val="left"/>
+        <w:rPr>
+          <w:rFonts w:ascii="Arial" w:hAnsi="Arial" w:cs="Arial" w:eastAsia="Arial"/>
+          <w:b/>
+          <w:color w:val="auto"/>
+          <w:spacing w:val="0"/>
+          <w:position w:val="0"/>
+          <w:sz w:val="22"/>
+          <w:u w:val="single"/>
+          <w:shd w:fill="auto" w:val="clear"/>
+        </w:rPr>
+      </w:pPr>
+      <w:r>
+        <w:rPr>
+          <w:rFonts w:ascii="Arial" w:hAnsi="Arial" w:cs="Arial" w:eastAsia="Arial"/>
+          <w:color w:val="auto"/>
+          <w:spacing w:val="0"/>
+          <w:position w:val="0"/>
+          <w:sz w:val="22"/>
+          <w:shd w:fill="auto" w:val="clear"/>
+        </w:rPr>
+        <w:t xml:space="preserve">The user can request an expense or income report for a specific month by selecting the month and clicking "show expense report".</w:t>
       </w:r>
     </w:p>
     <w:p>
@@ -861,7 +861,7 @@
       <w:pPr>
         <w:numPr>
           <w:ilvl w:val="0"/>
-          <w:numId w:val="18"/>
+          <w:numId w:val="17"/>
         </w:numPr>
         <w:spacing w:before="0" w:after="0" w:line="276"/>
         <w:ind w:right="0" w:left="720" w:hanging="360"/>
@@ -891,7 +891,7 @@
       <w:pPr>
         <w:numPr>
           <w:ilvl w:val="0"/>
-          <w:numId w:val="18"/>
+          <w:numId w:val="17"/>
         </w:numPr>
         <w:spacing w:before="0" w:after="0" w:line="276"/>
         <w:ind w:right="0" w:left="720" w:hanging="360"/>
@@ -922,7 +922,7 @@
       <w:pPr>
         <w:numPr>
           <w:ilvl w:val="0"/>
-          <w:numId w:val="18"/>
+          <w:numId w:val="17"/>
         </w:numPr>
         <w:spacing w:before="0" w:after="0" w:line="276"/>
         <w:ind w:right="0" w:left="720" w:hanging="360"/>
@@ -953,7 +953,7 @@
       <w:pPr>
         <w:numPr>
           <w:ilvl w:val="0"/>
-          <w:numId w:val="18"/>
+          <w:numId w:val="17"/>
         </w:numPr>
         <w:spacing w:before="0" w:after="0" w:line="276"/>
         <w:ind w:right="0" w:left="720" w:hanging="360"/>
@@ -1028,7 +1028,7 @@
       <w:pPr>
         <w:numPr>
           <w:ilvl w:val="0"/>
-          <w:numId w:val="20"/>
+          <w:numId w:val="19"/>
         </w:numPr>
         <w:spacing w:before="0" w:after="0" w:line="276"/>
         <w:ind w:right="0" w:left="720" w:hanging="360"/>
@@ -1059,7 +1059,7 @@
       <w:pPr>
         <w:numPr>
           <w:ilvl w:val="0"/>
-          <w:numId w:val="20"/>
+          <w:numId w:val="19"/>
         </w:numPr>
         <w:spacing w:before="0" w:after="0" w:line="276"/>
         <w:ind w:right="0" w:left="720" w:hanging="360"/>
@@ -1089,7 +1089,7 @@
       <w:pPr>
         <w:numPr>
           <w:ilvl w:val="0"/>
-          <w:numId w:val="20"/>
+          <w:numId w:val="19"/>
         </w:numPr>
         <w:spacing w:before="0" w:after="0" w:line="276"/>
         <w:ind w:right="0" w:left="720" w:hanging="360"/>
@@ -1226,19 +1226,19 @@
   <w:num w:numId="8">
     <w:abstractNumId w:val="30"/>
   </w:num>
-  <w:num w:numId="11">
+  <w:num w:numId="10">
     <w:abstractNumId w:val="24"/>
   </w:num>
-  <w:num w:numId="13">
+  <w:num w:numId="12">
     <w:abstractNumId w:val="18"/>
   </w:num>
-  <w:num w:numId="16">
+  <w:num w:numId="15">
     <w:abstractNumId w:val="12"/>
   </w:num>
-  <w:num w:numId="18">
+  <w:num w:numId="17">
     <w:abstractNumId w:val="6"/>
   </w:num>
-  <w:num w:numId="20">
+  <w:num w:numId="19">
     <w:abstractNumId w:val="0"/>
   </w:num>
 </w:numbering>

</xml_diff>